<commit_message>
update nach gespräch 23_02
</commit_message>
<xml_diff>
--- a/Test_from_scratch/Gespräch_30_11/Gespräch-log-30_11.docx
+++ b/Test_from_scratch/Gespräch_30_11/Gespräch-log-30_11.docx
@@ -25,47 +25,920 @@
     <w:p>
       <w:pPr>
         <w:rPr>
-          <w:lang w:val="en-US"/>
-        </w:rPr>
-      </w:pPr>
-      <w:r>
-        <w:rPr>
-          <w:lang w:val="en-US"/>
-        </w:rPr>
-        <w:t xml:space="preserve">Tensor Board: Live Dashboard </w:t>
+          <w:lang w:val="de-DE"/>
+        </w:rPr>
+      </w:pPr>
+      <w:r>
+        <w:rPr>
+          <w:lang w:val="de-DE"/>
+        </w:rPr>
+        <w:t>Tensor Board: Live Dashboard vom Training</w:t>
+      </w:r>
+    </w:p>
+    <w:p>
+      <w:pPr>
+        <w:rPr>
+          <w:lang w:val="de-DE"/>
+        </w:rPr>
+      </w:pPr>
+      <w:r>
+        <w:rPr>
+          <w:lang w:val="de-DE"/>
+        </w:rPr>
+        <w:t xml:space="preserve">Feinabstimmung: Nur </w:t>
       </w:r>
       <w:proofErr w:type="spellStart"/>
       <w:r>
         <w:rPr>
-          <w:lang w:val="en-US"/>
-        </w:rPr>
-        <w:t>vom</w:t>
+          <w:lang w:val="de-DE"/>
+        </w:rPr>
+        <w:t>head</w:t>
       </w:r>
       <w:proofErr w:type="spellEnd"/>
       <w:r>
         <w:rPr>
-          <w:lang w:val="en-US"/>
-        </w:rPr>
-        <w:t xml:space="preserve"> Training</w:t>
-      </w:r>
-    </w:p>
-    <w:p>
-      <w:pPr>
-        <w:rPr>
-          <w:lang w:val="de-DE"/>
-        </w:rPr>
-      </w:pPr>
-      <w:r>
-        <w:rPr>
-          <w:lang w:val="de-DE"/>
-        </w:rPr>
-        <w:t xml:space="preserve">Finetuning: Nur </w:t>
+          <w:lang w:val="de-DE"/>
+        </w:rPr>
+        <w:t xml:space="preserve"> und alles </w:t>
       </w:r>
       <w:proofErr w:type="spellStart"/>
       <w:r>
         <w:rPr>
           <w:lang w:val="de-DE"/>
         </w:rPr>
+        <w:t>finetune</w:t>
+      </w:r>
+      <w:proofErr w:type="spellEnd"/>
+      <w:r>
+        <w:rPr>
+          <w:lang w:val="de-DE"/>
+        </w:rPr>
+        <w:t xml:space="preserve"> und rein </w:t>
+      </w:r>
+      <w:proofErr w:type="spellStart"/>
+      <w:r>
+        <w:rPr>
+          <w:lang w:val="de-DE"/>
+        </w:rPr>
+        <w:t>supervised</w:t>
+      </w:r>
+      <w:proofErr w:type="spellEnd"/>
+    </w:p>
+    <w:p>
+      <w:pPr>
+        <w:rPr>
+          <w:lang w:val="de-DE"/>
+        </w:rPr>
+      </w:pPr>
+      <w:r>
+        <w:rPr>
+          <w:lang w:val="de-DE"/>
+        </w:rPr>
+        <w:t>Ablauf und Vergleich:</w:t>
+      </w:r>
+    </w:p>
+    <w:p>
+      <w:pPr>
+        <w:rPr>
+          <w:lang w:val="de-DE"/>
+        </w:rPr>
+      </w:pPr>
+      <w:r>
+        <w:rPr>
+          <w:lang w:val="de-DE"/>
+        </w:rPr>
+        <w:t>1.</w:t>
+      </w:r>
+      <w:r>
+        <w:rPr>
+          <w:lang w:val="de-DE"/>
+        </w:rPr>
+        <w:tab/>
+        <w:t xml:space="preserve">Finetuning auf Autoencoder und Kontrastive mit </w:t>
+      </w:r>
+      <w:proofErr w:type="spellStart"/>
+      <w:r>
+        <w:rPr>
+          <w:lang w:val="de-DE"/>
+        </w:rPr>
+        <w:t>Freezed</w:t>
+      </w:r>
+      <w:proofErr w:type="spellEnd"/>
+      <w:r>
+        <w:rPr>
+          <w:lang w:val="de-DE"/>
+        </w:rPr>
+        <w:t xml:space="preserve"> Encoder und nur Head und </w:t>
+      </w:r>
+      <w:proofErr w:type="spellStart"/>
+      <w:r>
+        <w:rPr>
+          <w:lang w:val="de-DE"/>
+        </w:rPr>
+        <w:t>Supervised</w:t>
+      </w:r>
+      <w:proofErr w:type="spellEnd"/>
+      <w:r>
+        <w:rPr>
+          <w:lang w:val="de-DE"/>
+        </w:rPr>
+        <w:t xml:space="preserve"> Model</w:t>
+      </w:r>
+    </w:p>
+    <w:p>
+      <w:pPr>
+        <w:rPr>
+          <w:lang w:val="de-DE"/>
+        </w:rPr>
+      </w:pPr>
+      <w:r>
+        <w:rPr>
+          <w:lang w:val="de-DE"/>
+        </w:rPr>
+        <w:t>2.</w:t>
+      </w:r>
+      <w:r>
+        <w:rPr>
+          <w:lang w:val="de-DE"/>
+        </w:rPr>
+        <w:tab/>
+        <w:t xml:space="preserve">Die letzten 5 Checkpoints von Kontrastive </w:t>
+      </w:r>
+      <w:proofErr w:type="spellStart"/>
+      <w:r>
+        <w:rPr>
+          <w:lang w:val="de-DE"/>
+        </w:rPr>
+        <w:t>Finetunen</w:t>
+      </w:r>
+      <w:proofErr w:type="spellEnd"/>
+      <w:r>
+        <w:rPr>
+          <w:lang w:val="de-DE"/>
+        </w:rPr>
+        <w:t xml:space="preserve"> lassen</w:t>
+      </w:r>
+    </w:p>
+    <w:p>
+      <w:pPr>
+        <w:rPr>
+          <w:lang w:val="de-DE"/>
+        </w:rPr>
+      </w:pPr>
+      <w:r>
+        <w:rPr>
+          <w:lang w:val="de-DE"/>
+        </w:rPr>
+        <w:t>3.</w:t>
+      </w:r>
+      <w:r>
+        <w:rPr>
+          <w:lang w:val="de-DE"/>
+        </w:rPr>
+        <w:tab/>
+        <w:t xml:space="preserve">Vergleich verschiedener Seeds </w:t>
+      </w:r>
+      <w:proofErr w:type="spellStart"/>
+      <w:r>
+        <w:rPr>
+          <w:lang w:val="de-DE"/>
+        </w:rPr>
+        <w:t>Finetune</w:t>
+      </w:r>
+      <w:proofErr w:type="spellEnd"/>
+      <w:r>
+        <w:rPr>
+          <w:lang w:val="de-DE"/>
+        </w:rPr>
+        <w:t xml:space="preserve"> und </w:t>
+      </w:r>
+      <w:proofErr w:type="spellStart"/>
+      <w:r>
+        <w:rPr>
+          <w:lang w:val="de-DE"/>
+        </w:rPr>
+        <w:t>Supervised</w:t>
+      </w:r>
+      <w:proofErr w:type="spellEnd"/>
+      <w:r>
+        <w:rPr>
+          <w:lang w:val="de-DE"/>
+        </w:rPr>
+        <w:t xml:space="preserve"> Boxplot: Mit Ergebnissen für Seeds.</w:t>
+      </w:r>
+    </w:p>
+    <w:p>
+      <w:pPr>
+        <w:rPr>
+          <w:lang w:val="de-DE"/>
+        </w:rPr>
+      </w:pPr>
+    </w:p>
+    <w:p>
+      <w:pPr>
+        <w:rPr>
+          <w:lang w:val="de-DE"/>
+        </w:rPr>
+      </w:pPr>
+      <w:proofErr w:type="spellStart"/>
+      <w:r>
+        <w:rPr>
+          <w:lang w:val="de-DE"/>
+        </w:rPr>
+        <w:t>WAdam</w:t>
+      </w:r>
+      <w:proofErr w:type="spellEnd"/>
+      <w:r>
+        <w:rPr>
+          <w:lang w:val="de-DE"/>
+        </w:rPr>
+        <w:t xml:space="preserve"> </w:t>
+      </w:r>
+    </w:p>
+    <w:p>
+      <w:pPr>
+        <w:rPr>
+          <w:lang w:val="de-DE"/>
+        </w:rPr>
+      </w:pPr>
+    </w:p>
+    <w:p>
+      <w:pPr>
+        <w:rPr>
+          <w:lang w:val="de-DE"/>
+        </w:rPr>
+      </w:pPr>
+      <w:r>
+        <w:rPr>
+          <w:lang w:val="de-DE"/>
+        </w:rPr>
+        <w:t>Genaue Beschreibung von Methoden Ansätzen:</w:t>
+      </w:r>
+    </w:p>
+    <w:p>
+      <w:pPr>
+        <w:rPr>
+          <w:lang w:val="de-DE"/>
+        </w:rPr>
+      </w:pPr>
+      <w:r>
+        <w:rPr>
+          <w:lang w:val="de-DE"/>
+        </w:rPr>
+        <w:t>1.</w:t>
+      </w:r>
+      <w:r>
+        <w:rPr>
+          <w:lang w:val="de-DE"/>
+        </w:rPr>
+        <w:tab/>
+        <w:t xml:space="preserve">Was ist ein Reines </w:t>
+      </w:r>
+      <w:proofErr w:type="spellStart"/>
+      <w:r>
+        <w:rPr>
+          <w:lang w:val="de-DE"/>
+        </w:rPr>
+        <w:t>Finetune</w:t>
+      </w:r>
+      <w:proofErr w:type="spellEnd"/>
+      <w:r>
+        <w:rPr>
+          <w:lang w:val="de-DE"/>
+        </w:rPr>
+        <w:t xml:space="preserve"> Modell:</w:t>
+      </w:r>
+    </w:p>
+    <w:p>
+      <w:pPr>
+        <w:rPr>
+          <w:lang w:val="de-DE"/>
+        </w:rPr>
+      </w:pPr>
+      <w:r>
+        <w:rPr>
+          <w:lang w:val="de-DE"/>
+        </w:rPr>
+        <w:t>2.</w:t>
+      </w:r>
+      <w:r>
+        <w:rPr>
+          <w:lang w:val="de-DE"/>
+        </w:rPr>
+        <w:tab/>
+        <w:t>Was ist ein reines Self-</w:t>
+      </w:r>
+      <w:proofErr w:type="spellStart"/>
+      <w:r>
+        <w:rPr>
+          <w:lang w:val="de-DE"/>
+        </w:rPr>
+        <w:t>supervised</w:t>
+      </w:r>
+      <w:proofErr w:type="spellEnd"/>
+      <w:r>
+        <w:rPr>
+          <w:lang w:val="de-DE"/>
+        </w:rPr>
+        <w:t xml:space="preserve"> </w:t>
+      </w:r>
+      <w:proofErr w:type="spellStart"/>
+      <w:r>
+        <w:rPr>
+          <w:lang w:val="de-DE"/>
+        </w:rPr>
+        <w:t>Pretraining</w:t>
+      </w:r>
+      <w:proofErr w:type="spellEnd"/>
+      <w:r>
+        <w:rPr>
+          <w:lang w:val="de-DE"/>
+        </w:rPr>
+        <w:t xml:space="preserve"> Modell</w:t>
+      </w:r>
+    </w:p>
+    <w:p>
+      <w:pPr>
+        <w:rPr>
+          <w:lang w:val="de-DE"/>
+        </w:rPr>
+      </w:pPr>
+      <w:r>
+        <w:rPr>
+          <w:lang w:val="de-DE"/>
+        </w:rPr>
+        <w:t>3.</w:t>
+      </w:r>
+      <w:r>
+        <w:rPr>
+          <w:lang w:val="de-DE"/>
+        </w:rPr>
+        <w:tab/>
+        <w:t xml:space="preserve">Was ist ein vortrainiertes Modell, dass dann komplett </w:t>
+      </w:r>
+      <w:proofErr w:type="spellStart"/>
+      <w:r>
+        <w:rPr>
+          <w:lang w:val="de-DE"/>
+        </w:rPr>
+        <w:t>supervised</w:t>
+      </w:r>
+      <w:proofErr w:type="spellEnd"/>
+      <w:r>
+        <w:rPr>
+          <w:lang w:val="de-DE"/>
+        </w:rPr>
+        <w:t xml:space="preserve"> über ganzes Modell </w:t>
+      </w:r>
+      <w:proofErr w:type="spellStart"/>
+      <w:r>
+        <w:rPr>
+          <w:lang w:val="de-DE"/>
+        </w:rPr>
+        <w:t>fingetuned</w:t>
+      </w:r>
+      <w:proofErr w:type="spellEnd"/>
+      <w:r>
+        <w:rPr>
+          <w:lang w:val="de-DE"/>
+        </w:rPr>
+        <w:t xml:space="preserve"> wird.</w:t>
+      </w:r>
+    </w:p>
+    <w:p>
+      <w:pPr>
+        <w:rPr>
+          <w:lang w:val="de-DE"/>
+        </w:rPr>
+      </w:pPr>
+      <w:r>
+        <w:rPr>
+          <w:lang w:val="de-DE"/>
+        </w:rPr>
+        <w:t>4.</w:t>
+      </w:r>
+      <w:r>
+        <w:rPr>
+          <w:lang w:val="de-DE"/>
+        </w:rPr>
+        <w:tab/>
+      </w:r>
+      <w:proofErr w:type="spellStart"/>
+      <w:r>
+        <w:rPr>
+          <w:lang w:val="de-DE"/>
+        </w:rPr>
+        <w:t>TripletLossModel</w:t>
+      </w:r>
+      <w:proofErr w:type="spellEnd"/>
+    </w:p>
+    <w:p>
+      <w:pPr>
+        <w:rPr>
+          <w:lang w:val="de-DE"/>
+        </w:rPr>
+      </w:pPr>
+      <w:r>
+        <w:rPr>
+          <w:lang w:val="de-DE"/>
+        </w:rPr>
+        <w:t>5.</w:t>
+      </w:r>
+      <w:r>
+        <w:rPr>
+          <w:lang w:val="de-DE"/>
+        </w:rPr>
+        <w:tab/>
+        <w:t>Autoencoder</w:t>
+      </w:r>
+    </w:p>
+    <w:p>
+      <w:pPr>
+        <w:rPr>
+          <w:lang w:val="de-DE"/>
+        </w:rPr>
+      </w:pPr>
+      <w:r>
+        <w:rPr>
+          <w:lang w:val="de-DE"/>
+        </w:rPr>
+        <w:t>Datensätze Beschreiben:</w:t>
+      </w:r>
+    </w:p>
+    <w:p>
+      <w:pPr>
+        <w:rPr>
+          <w:lang w:val="de-DE"/>
+        </w:rPr>
+      </w:pPr>
+      <w:proofErr w:type="spellStart"/>
+      <w:r>
+        <w:rPr>
+          <w:lang w:val="de-DE"/>
+        </w:rPr>
+        <w:t>Pretrain</w:t>
+      </w:r>
+      <w:proofErr w:type="spellEnd"/>
+      <w:r>
+        <w:rPr>
+          <w:lang w:val="de-DE"/>
+        </w:rPr>
+        <w:t>:</w:t>
+      </w:r>
+    </w:p>
+    <w:p>
+      <w:pPr>
+        <w:rPr>
+          <w:lang w:val="de-DE"/>
+        </w:rPr>
+      </w:pPr>
+      <w:r>
+        <w:rPr>
+          <w:lang w:val="de-DE"/>
+        </w:rPr>
+        <w:t>- Trainingssatz</w:t>
+      </w:r>
+    </w:p>
+    <w:p>
+      <w:pPr>
+        <w:rPr>
+          <w:lang w:val="de-DE"/>
+        </w:rPr>
+      </w:pPr>
+      <w:r>
+        <w:rPr>
+          <w:lang w:val="de-DE"/>
+        </w:rPr>
+        <w:t>- Validierungssatz</w:t>
+      </w:r>
+    </w:p>
+    <w:p>
+      <w:pPr>
+        <w:rPr>
+          <w:lang w:val="de-DE"/>
+        </w:rPr>
+      </w:pPr>
+      <w:proofErr w:type="spellStart"/>
+      <w:r>
+        <w:rPr>
+          <w:lang w:val="de-DE"/>
+        </w:rPr>
+        <w:t>Fintune</w:t>
+      </w:r>
+      <w:proofErr w:type="spellEnd"/>
+      <w:r>
+        <w:rPr>
+          <w:lang w:val="de-DE"/>
+        </w:rPr>
+        <w:t xml:space="preserve"> &amp; Überwacht:</w:t>
+      </w:r>
+    </w:p>
+    <w:p>
+      <w:pPr>
+        <w:rPr>
+          <w:lang w:val="de-DE"/>
+        </w:rPr>
+      </w:pPr>
+      <w:r>
+        <w:rPr>
+          <w:lang w:val="de-DE"/>
+        </w:rPr>
+        <w:t>- Trainingsset</w:t>
+      </w:r>
+    </w:p>
+    <w:p>
+      <w:pPr>
+        <w:rPr>
+          <w:lang w:val="de-DE"/>
+        </w:rPr>
+      </w:pPr>
+      <w:r>
+        <w:rPr>
+          <w:lang w:val="de-DE"/>
+        </w:rPr>
+        <w:t xml:space="preserve">- </w:t>
+      </w:r>
+      <w:proofErr w:type="spellStart"/>
+      <w:r>
+        <w:rPr>
+          <w:lang w:val="de-DE"/>
+        </w:rPr>
+        <w:t>Valdidationser</w:t>
+      </w:r>
+      <w:proofErr w:type="spellEnd"/>
+    </w:p>
+    <w:p>
+      <w:pPr>
+        <w:rPr>
+          <w:lang w:val="de-DE"/>
+        </w:rPr>
+      </w:pPr>
+      <w:r>
+        <w:rPr>
+          <w:lang w:val="de-DE"/>
+        </w:rPr>
+        <w:t>- Testsatz</w:t>
+      </w:r>
+    </w:p>
+    <w:p>
+      <w:pPr>
+        <w:rPr>
+          <w:lang w:val="de-DE"/>
+        </w:rPr>
+      </w:pPr>
+    </w:p>
+    <w:p>
+      <w:pPr>
+        <w:rPr>
+          <w:lang w:val="de-DE"/>
+        </w:rPr>
+      </w:pPr>
+      <w:r>
+        <w:rPr>
+          <w:lang w:val="de-DE"/>
+        </w:rPr>
+        <w:t xml:space="preserve">Trainings Neustarten von Auto und </w:t>
+      </w:r>
+      <w:proofErr w:type="spellStart"/>
+      <w:r>
+        <w:rPr>
+          <w:lang w:val="de-DE"/>
+        </w:rPr>
+        <w:t>Contrastive</w:t>
+      </w:r>
+      <w:proofErr w:type="spellEnd"/>
+      <w:r>
+        <w:rPr>
+          <w:lang w:val="de-DE"/>
+        </w:rPr>
+        <w:t xml:space="preserve"> Model:</w:t>
+      </w:r>
+    </w:p>
+    <w:p>
+      <w:pPr>
+        <w:rPr>
+          <w:lang w:val="de-DE"/>
+        </w:rPr>
+      </w:pPr>
+      <w:r>
+        <w:rPr>
+          <w:lang w:val="de-DE"/>
+        </w:rPr>
+        <w:t>Autoencoder:</w:t>
+      </w:r>
+    </w:p>
+    <w:p>
+      <w:pPr>
+        <w:rPr>
+          <w:lang w:val="de-DE"/>
+        </w:rPr>
+      </w:pPr>
+      <w:r>
+        <w:rPr>
+          <w:lang w:val="de-DE"/>
+        </w:rPr>
+        <w:t xml:space="preserve">- Batch Size größer und </w:t>
+      </w:r>
+      <w:proofErr w:type="spellStart"/>
+      <w:r>
+        <w:rPr>
+          <w:lang w:val="de-DE"/>
+        </w:rPr>
+        <w:t>early</w:t>
+      </w:r>
+      <w:proofErr w:type="spellEnd"/>
+      <w:r>
+        <w:rPr>
+          <w:lang w:val="de-DE"/>
+        </w:rPr>
+        <w:t xml:space="preserve"> </w:t>
+      </w:r>
+      <w:proofErr w:type="spellStart"/>
+      <w:r>
+        <w:rPr>
+          <w:lang w:val="de-DE"/>
+        </w:rPr>
+        <w:t>stopping</w:t>
+      </w:r>
+      <w:proofErr w:type="spellEnd"/>
+      <w:r>
+        <w:rPr>
+          <w:lang w:val="de-DE"/>
+        </w:rPr>
+        <w:t xml:space="preserve"> früher einführen</w:t>
+      </w:r>
+    </w:p>
+    <w:p>
+      <w:pPr>
+        <w:rPr>
+          <w:lang w:val="de-DE"/>
+        </w:rPr>
+      </w:pPr>
+      <w:r>
+        <w:rPr>
+          <w:lang w:val="de-DE"/>
+        </w:rPr>
+        <w:t>Kontrastives Modell:</w:t>
+      </w:r>
+    </w:p>
+    <w:p>
+      <w:pPr>
+        <w:rPr>
+          <w:lang w:val="de-DE"/>
+        </w:rPr>
+      </w:pPr>
+      <w:r>
+        <w:rPr>
+          <w:lang w:val="de-DE"/>
+        </w:rPr>
+        <w:lastRenderedPageBreak/>
+        <w:t>- Batchsize auf Maximum auslasten</w:t>
+      </w:r>
+    </w:p>
+    <w:p>
+      <w:pPr>
+        <w:rPr>
+          <w:lang w:val="de-DE"/>
+        </w:rPr>
+      </w:pPr>
+      <w:r>
+        <w:rPr>
+          <w:lang w:val="de-DE"/>
+        </w:rPr>
+        <w:t>- Deutlich länger Rechnen lassen</w:t>
+      </w:r>
+    </w:p>
+    <w:p>
+      <w:pPr>
+        <w:rPr>
+          <w:lang w:val="de-DE"/>
+        </w:rPr>
+      </w:pPr>
+    </w:p>
+    <w:p>
+      <w:pPr>
+        <w:rPr>
+          <w:lang w:val="de-DE"/>
+        </w:rPr>
+      </w:pPr>
+      <w:r>
+        <w:rPr>
+          <w:lang w:val="de-DE"/>
+        </w:rPr>
+        <w:t xml:space="preserve">Ergebnis </w:t>
+      </w:r>
+      <w:proofErr w:type="spellStart"/>
+      <w:r>
+        <w:rPr>
+          <w:lang w:val="de-DE"/>
+        </w:rPr>
+        <w:t>Exel</w:t>
+      </w:r>
+      <w:proofErr w:type="spellEnd"/>
+      <w:r>
+        <w:rPr>
+          <w:lang w:val="de-DE"/>
+        </w:rPr>
+        <w:t xml:space="preserve"> erstellen:</w:t>
+      </w:r>
+    </w:p>
+    <w:p>
+      <w:pPr>
+        <w:rPr>
+          <w:lang w:val="de-DE"/>
+        </w:rPr>
+      </w:pPr>
+      <w:r>
+        <w:rPr>
+          <w:lang w:val="de-DE"/>
+        </w:rPr>
+        <w:t>- Dass man alles vergleichen kann</w:t>
+      </w:r>
+    </w:p>
+    <w:p>
+      <w:pPr>
+        <w:rPr>
+          <w:lang w:val="de-DE"/>
+        </w:rPr>
+      </w:pPr>
+    </w:p>
+    <w:p>
+      <w:pPr>
+        <w:rPr>
+          <w:lang w:val="de-DE"/>
+        </w:rPr>
+      </w:pPr>
+    </w:p>
+    <w:p>
+      <w:pPr>
+        <w:rPr>
+          <w:lang w:val="de-DE"/>
+        </w:rPr>
+      </w:pPr>
+      <w:r>
+        <w:rPr>
+          <w:lang w:val="de-DE"/>
+        </w:rPr>
+        <w:t>#Pre Sampling: eventuell vorladen</w:t>
+      </w:r>
+    </w:p>
+    <w:p>
+      <w:pPr>
+        <w:rPr>
+          <w:lang w:val="de-DE"/>
+        </w:rPr>
+      </w:pPr>
+    </w:p>
+    <w:p>
+      <w:pPr>
+        <w:rPr>
+          <w:lang w:val="de-DE"/>
+        </w:rPr>
+      </w:pPr>
+    </w:p>
+    <w:p>
+      <w:pPr>
+        <w:rPr>
+          <w:lang w:val="de-DE"/>
+        </w:rPr>
+      </w:pPr>
+      <w:proofErr w:type="spellStart"/>
+      <w:r>
+        <w:rPr>
+          <w:lang w:val="de-DE"/>
+        </w:rPr>
+        <w:t>AdamW</w:t>
+      </w:r>
+      <w:proofErr w:type="spellEnd"/>
+      <w:r>
+        <w:rPr>
+          <w:lang w:val="de-DE"/>
+        </w:rPr>
+        <w:t xml:space="preserve"> </w:t>
+      </w:r>
+      <w:proofErr w:type="spellStart"/>
+      <w:r>
+        <w:rPr>
+          <w:lang w:val="de-DE"/>
+        </w:rPr>
+        <w:t>bissl</w:t>
+      </w:r>
+      <w:proofErr w:type="spellEnd"/>
+      <w:r>
+        <w:rPr>
+          <w:lang w:val="de-DE"/>
+        </w:rPr>
+        <w:t xml:space="preserve"> weniger </w:t>
+      </w:r>
+      <w:proofErr w:type="spellStart"/>
+      <w:r>
+        <w:rPr>
+          <w:lang w:val="de-DE"/>
+        </w:rPr>
+        <w:t>enpfindlich</w:t>
+      </w:r>
+      <w:proofErr w:type="spellEnd"/>
+    </w:p>
+    <w:p>
+      <w:pPr>
+        <w:rPr>
+          <w:lang w:val="de-DE"/>
+        </w:rPr>
+      </w:pPr>
+    </w:p>
+    <w:p>
+      <w:pPr>
+        <w:rPr>
+          <w:lang w:val="de-DE"/>
+        </w:rPr>
+      </w:pPr>
+      <w:r>
+        <w:rPr>
+          <w:lang w:val="de-DE"/>
+        </w:rPr>
+        <w:t>Stapelgröße:</w:t>
+      </w:r>
+    </w:p>
+    <w:p>
+      <w:pPr>
+        <w:rPr>
+          <w:lang w:val="de-DE"/>
+        </w:rPr>
+      </w:pPr>
+    </w:p>
+    <w:p>
+      <w:pPr>
+        <w:rPr>
+          <w:lang w:val="de-DE"/>
+        </w:rPr>
+      </w:pPr>
+    </w:p>
+    <w:p>
+      <w:pPr>
+        <w:rPr>
+          <w:lang w:val="de-DE"/>
+        </w:rPr>
+      </w:pPr>
+    </w:p>
+    <w:p>
+      <w:pPr>
+        <w:rPr>
+          <w:lang w:val="de-DE"/>
+        </w:rPr>
+      </w:pPr>
+      <w:r>
+        <w:rPr>
+          <w:lang w:val="de-DE"/>
+        </w:rPr>
+        <w:t xml:space="preserve">1: Grafik von Methode </w:t>
+      </w:r>
+      <w:proofErr w:type="spellStart"/>
+      <w:r>
+        <w:rPr>
+          <w:lang w:val="de-DE"/>
+        </w:rPr>
+        <w:t>datsetellen</w:t>
+      </w:r>
+      <w:proofErr w:type="spellEnd"/>
+      <w:r>
+        <w:rPr>
+          <w:lang w:val="de-DE"/>
+        </w:rPr>
+        <w:t xml:space="preserve"> Pipeline: </w:t>
+      </w:r>
+      <w:proofErr w:type="spellStart"/>
+      <w:r>
+        <w:rPr>
+          <w:lang w:val="de-DE"/>
+        </w:rPr>
+        <w:t>Pretrain</w:t>
+      </w:r>
+      <w:proofErr w:type="spellEnd"/>
+      <w:r>
+        <w:rPr>
+          <w:lang w:val="de-DE"/>
+        </w:rPr>
+        <w:t xml:space="preserve"> - Finetuning Downstream </w:t>
+      </w:r>
+      <w:proofErr w:type="spellStart"/>
+      <w:r>
+        <w:rPr>
+          <w:lang w:val="de-DE"/>
+        </w:rPr>
+        <w:t>tak</w:t>
+      </w:r>
+      <w:proofErr w:type="spellEnd"/>
+      <w:r>
+        <w:rPr>
+          <w:lang w:val="de-DE"/>
+        </w:rPr>
+        <w:t xml:space="preserve"> </w:t>
+      </w:r>
+      <w:proofErr w:type="spellStart"/>
+      <w:r>
+        <w:rPr>
+          <w:lang w:val="de-DE"/>
+        </w:rPr>
         <w:t>head</w:t>
       </w:r>
       <w:proofErr w:type="spellEnd"/>
@@ -73,1009 +946,53 @@
         <w:rPr>
           <w:lang w:val="de-DE"/>
         </w:rPr>
-        <w:t xml:space="preserve"> und alles </w:t>
+        <w:t xml:space="preserve"> , Überblick Datensätze</w:t>
+      </w:r>
+    </w:p>
+    <w:p>
+      <w:pPr>
+        <w:rPr>
+          <w:lang w:val="de-DE"/>
+        </w:rPr>
+      </w:pPr>
+    </w:p>
+    <w:p>
+      <w:pPr>
+        <w:rPr>
+          <w:lang w:val="de-DE"/>
+        </w:rPr>
+      </w:pPr>
+      <w:r>
+        <w:rPr>
+          <w:lang w:val="de-DE"/>
+        </w:rPr>
+        <w:t xml:space="preserve">Das verwendet </w:t>
       </w:r>
       <w:proofErr w:type="spellStart"/>
       <w:r>
         <w:rPr>
           <w:lang w:val="de-DE"/>
         </w:rPr>
-        <w:t>finetune</w:t>
+        <w:t>Masked</w:t>
       </w:r>
       <w:proofErr w:type="spellEnd"/>
       <w:r>
         <w:rPr>
           <w:lang w:val="de-DE"/>
         </w:rPr>
-        <w:t xml:space="preserve"> und rein </w:t>
-      </w:r>
-      <w:proofErr w:type="spellStart"/>
-      <w:r>
-        <w:rPr>
-          <w:lang w:val="de-DE"/>
-        </w:rPr>
-        <w:t>supervised</w:t>
-      </w:r>
-      <w:proofErr w:type="spellEnd"/>
-    </w:p>
-    <w:p>
-      <w:pPr>
-        <w:rPr>
-          <w:lang w:val="de-DE"/>
-        </w:rPr>
-      </w:pPr>
-      <w:r>
-        <w:rPr>
-          <w:lang w:val="de-DE"/>
-        </w:rPr>
-        <w:t>Ablauf und Vergleich:</w:t>
-      </w:r>
-    </w:p>
-    <w:p>
-      <w:pPr>
-        <w:pStyle w:val="Listenabsatz"/>
-        <w:numPr>
-          <w:ilvl w:val="0"/>
-          <w:numId w:val="1"/>
-        </w:numPr>
-        <w:rPr>
-          <w:lang w:val="de-DE"/>
-        </w:rPr>
-      </w:pPr>
-      <w:r>
-        <w:rPr>
-          <w:lang w:val="de-DE"/>
-        </w:rPr>
-        <w:t xml:space="preserve">Finetuning auf Autoencoder und Kontrastive mit </w:t>
-      </w:r>
-      <w:proofErr w:type="spellStart"/>
-      <w:r>
-        <w:rPr>
-          <w:lang w:val="de-DE"/>
-        </w:rPr>
-        <w:t>Freezed</w:t>
-      </w:r>
-      <w:proofErr w:type="spellEnd"/>
-      <w:r>
-        <w:rPr>
-          <w:lang w:val="de-DE"/>
-        </w:rPr>
-        <w:t xml:space="preserve"> Encoder und nur Head und </w:t>
-      </w:r>
-      <w:proofErr w:type="spellStart"/>
-      <w:r>
-        <w:rPr>
-          <w:lang w:val="de-DE"/>
-        </w:rPr>
-        <w:t>Supervised</w:t>
-      </w:r>
-      <w:proofErr w:type="spellEnd"/>
-      <w:r>
-        <w:rPr>
-          <w:lang w:val="de-DE"/>
-        </w:rPr>
-        <w:t xml:space="preserve"> Model</w:t>
-      </w:r>
-    </w:p>
-    <w:p>
-      <w:pPr>
-        <w:pStyle w:val="Listenabsatz"/>
-        <w:numPr>
-          <w:ilvl w:val="0"/>
-          <w:numId w:val="1"/>
-        </w:numPr>
-        <w:rPr>
-          <w:lang w:val="de-DE"/>
-        </w:rPr>
-      </w:pPr>
-      <w:r>
-        <w:rPr>
-          <w:lang w:val="de-DE"/>
-        </w:rPr>
-        <w:t xml:space="preserve">Die letzten 5 Checkpoints von Kontrastive </w:t>
-      </w:r>
-      <w:proofErr w:type="spellStart"/>
-      <w:r>
-        <w:rPr>
-          <w:lang w:val="de-DE"/>
-        </w:rPr>
-        <w:t>Finetunen</w:t>
-      </w:r>
-      <w:proofErr w:type="spellEnd"/>
-      <w:r>
-        <w:rPr>
-          <w:lang w:val="de-DE"/>
-        </w:rPr>
-        <w:t xml:space="preserve"> lassen</w:t>
-      </w:r>
-    </w:p>
-    <w:p>
-      <w:pPr>
-        <w:pStyle w:val="Listenabsatz"/>
-        <w:numPr>
-          <w:ilvl w:val="0"/>
-          <w:numId w:val="1"/>
-        </w:numPr>
-        <w:rPr>
-          <w:lang w:val="de-DE"/>
-        </w:rPr>
-      </w:pPr>
-      <w:r>
-        <w:rPr>
-          <w:lang w:val="de-DE"/>
-        </w:rPr>
-        <w:t xml:space="preserve">Vergleich verschiedene Seeds </w:t>
-      </w:r>
-      <w:proofErr w:type="spellStart"/>
-      <w:r>
-        <w:rPr>
-          <w:lang w:val="de-DE"/>
-        </w:rPr>
-        <w:t>Finetune</w:t>
-      </w:r>
-      <w:proofErr w:type="spellEnd"/>
-      <w:r>
-        <w:rPr>
-          <w:lang w:val="de-DE"/>
-        </w:rPr>
-        <w:t xml:space="preserve"> und </w:t>
-      </w:r>
-      <w:proofErr w:type="spellStart"/>
-      <w:r>
-        <w:rPr>
-          <w:lang w:val="de-DE"/>
-        </w:rPr>
-        <w:t>Supervised</w:t>
-      </w:r>
-      <w:proofErr w:type="spellEnd"/>
-      <w:r>
-        <w:rPr>
-          <w:lang w:val="de-DE"/>
-        </w:rPr>
-        <w:t xml:space="preserve"> </w:t>
-      </w:r>
-      <w:r>
-        <w:rPr>
-          <w:lang w:val="de-DE"/>
-        </w:rPr>
-        <w:t xml:space="preserve">Boxplot: Mit </w:t>
-      </w:r>
-      <w:proofErr w:type="spellStart"/>
-      <w:r>
-        <w:rPr>
-          <w:lang w:val="de-DE"/>
-        </w:rPr>
-        <w:t>Results</w:t>
-      </w:r>
-      <w:proofErr w:type="spellEnd"/>
-      <w:r>
-        <w:rPr>
-          <w:lang w:val="de-DE"/>
-        </w:rPr>
-        <w:t xml:space="preserve"> für </w:t>
-      </w:r>
-      <w:proofErr w:type="spellStart"/>
-      <w:r>
-        <w:rPr>
-          <w:lang w:val="de-DE"/>
-        </w:rPr>
-        <w:t>seeds</w:t>
-      </w:r>
-      <w:proofErr w:type="spellEnd"/>
-      <w:r>
-        <w:rPr>
-          <w:lang w:val="de-DE"/>
-        </w:rPr>
-        <w:t>.</w:t>
-      </w:r>
-    </w:p>
-    <w:p>
-      <w:pPr>
-        <w:rPr>
-          <w:lang w:val="de-DE"/>
-        </w:rPr>
-      </w:pPr>
-    </w:p>
-    <w:p>
-      <w:pPr>
-        <w:rPr>
-          <w:lang w:val="de-DE"/>
-        </w:rPr>
-      </w:pPr>
-      <w:proofErr w:type="spellStart"/>
-      <w:r>
-        <w:rPr>
-          <w:lang w:val="de-DE"/>
-        </w:rPr>
-        <w:t>WAdam</w:t>
-      </w:r>
-      <w:proofErr w:type="spellEnd"/>
-      <w:r>
-        <w:rPr>
-          <w:lang w:val="de-DE"/>
-        </w:rPr>
-        <w:t xml:space="preserve"> </w:t>
-      </w:r>
-    </w:p>
-    <w:p>
-      <w:pPr>
-        <w:rPr>
-          <w:lang w:val="de-DE"/>
-        </w:rPr>
-      </w:pPr>
-    </w:p>
-    <w:p>
-      <w:pPr>
-        <w:rPr>
-          <w:lang w:val="de-DE"/>
-        </w:rPr>
-      </w:pPr>
-      <w:r>
-        <w:rPr>
-          <w:lang w:val="de-DE"/>
-        </w:rPr>
-        <w:t xml:space="preserve">Genau beschreiben </w:t>
-      </w:r>
-      <w:r>
-        <w:rPr>
-          <w:lang w:val="de-DE"/>
-        </w:rPr>
-        <w:t>von Methoden Ansätze:</w:t>
-      </w:r>
-    </w:p>
-    <w:p>
-      <w:pPr>
-        <w:pStyle w:val="Listenabsatz"/>
-        <w:numPr>
-          <w:ilvl w:val="0"/>
-          <w:numId w:val="2"/>
-        </w:numPr>
-        <w:rPr>
-          <w:lang w:val="de-DE"/>
-        </w:rPr>
-      </w:pPr>
-      <w:r>
-        <w:rPr>
-          <w:lang w:val="de-DE"/>
-        </w:rPr>
-        <w:t xml:space="preserve">Was ist eine Reines </w:t>
-      </w:r>
-      <w:proofErr w:type="spellStart"/>
-      <w:r>
-        <w:rPr>
-          <w:lang w:val="de-DE"/>
-        </w:rPr>
-        <w:t>Finetune</w:t>
-      </w:r>
-      <w:proofErr w:type="spellEnd"/>
-      <w:r>
-        <w:rPr>
-          <w:lang w:val="de-DE"/>
-        </w:rPr>
-        <w:t xml:space="preserve"> Modell:</w:t>
-      </w:r>
-    </w:p>
-    <w:p>
-      <w:pPr>
-        <w:pStyle w:val="Listenabsatz"/>
-        <w:numPr>
-          <w:ilvl w:val="0"/>
-          <w:numId w:val="2"/>
-        </w:numPr>
-        <w:rPr>
-          <w:lang w:val="en-US"/>
-        </w:rPr>
-      </w:pPr>
-      <w:r>
-        <w:rPr>
-          <w:lang w:val="en-US"/>
-        </w:rPr>
-        <w:t xml:space="preserve">Was </w:t>
-      </w:r>
-      <w:proofErr w:type="spellStart"/>
-      <w:r>
-        <w:rPr>
-          <w:lang w:val="en-US"/>
-        </w:rPr>
-        <w:t>is</w:t>
-      </w:r>
-      <w:r>
-        <w:rPr>
-          <w:lang w:val="en-US"/>
-        </w:rPr>
-        <w:t>t</w:t>
-      </w:r>
-      <w:proofErr w:type="spellEnd"/>
-      <w:r>
-        <w:rPr>
-          <w:lang w:val="en-US"/>
-        </w:rPr>
-        <w:t xml:space="preserve"> </w:t>
-      </w:r>
-      <w:proofErr w:type="spellStart"/>
-      <w:r>
-        <w:rPr>
-          <w:lang w:val="en-US"/>
-        </w:rPr>
-        <w:t>ein</w:t>
-      </w:r>
-      <w:proofErr w:type="spellEnd"/>
-      <w:r>
-        <w:rPr>
-          <w:lang w:val="en-US"/>
-        </w:rPr>
-        <w:t xml:space="preserve"> </w:t>
-      </w:r>
-      <w:proofErr w:type="spellStart"/>
-      <w:r>
-        <w:rPr>
-          <w:lang w:val="en-US"/>
-        </w:rPr>
-        <w:t>reines</w:t>
-      </w:r>
-      <w:proofErr w:type="spellEnd"/>
-      <w:r>
-        <w:rPr>
-          <w:lang w:val="en-US"/>
-        </w:rPr>
-        <w:t xml:space="preserve"> Self-supervis</w:t>
-      </w:r>
-      <w:r>
-        <w:rPr>
-          <w:lang w:val="en-US"/>
-        </w:rPr>
-        <w:t>ed Pretraining Model</w:t>
-      </w:r>
-    </w:p>
-    <w:p>
-      <w:pPr>
-        <w:pStyle w:val="Listenabsatz"/>
-        <w:numPr>
-          <w:ilvl w:val="0"/>
-          <w:numId w:val="2"/>
-        </w:numPr>
-      </w:pPr>
-      <w:r>
-        <w:t>Was ist ein vortrainiertes M</w:t>
-      </w:r>
-      <w:r>
-        <w:t xml:space="preserve">odel, dass dann komplett </w:t>
-      </w:r>
-      <w:proofErr w:type="spellStart"/>
-      <w:r>
-        <w:t>supervised</w:t>
-      </w:r>
-      <w:proofErr w:type="spellEnd"/>
-      <w:r>
-        <w:t xml:space="preserve"> über ganzes Modell </w:t>
-      </w:r>
-      <w:proofErr w:type="spellStart"/>
-      <w:r>
-        <w:t>fingetuned</w:t>
-      </w:r>
-      <w:proofErr w:type="spellEnd"/>
-      <w:r>
-        <w:t xml:space="preserve"> wird.</w:t>
-      </w:r>
-    </w:p>
-    <w:p>
-      <w:pPr>
-        <w:pStyle w:val="Listenabsatz"/>
-        <w:numPr>
-          <w:ilvl w:val="0"/>
-          <w:numId w:val="2"/>
-        </w:numPr>
-      </w:pPr>
-      <w:proofErr w:type="spellStart"/>
-      <w:r>
-        <w:t>TripletLossModel</w:t>
-      </w:r>
-      <w:proofErr w:type="spellEnd"/>
-    </w:p>
-    <w:p>
-      <w:pPr>
-        <w:pStyle w:val="Listenabsatz"/>
-        <w:numPr>
-          <w:ilvl w:val="0"/>
-          <w:numId w:val="2"/>
-        </w:numPr>
-      </w:pPr>
-      <w:r>
-        <w:t>Autoencoder</w:t>
-      </w:r>
-    </w:p>
-    <w:p>
-      <w:pPr>
-        <w:rPr>
-          <w:lang w:val="de-DE"/>
-        </w:rPr>
-      </w:pPr>
-      <w:r>
-        <w:rPr>
-          <w:lang w:val="de-DE"/>
-        </w:rPr>
-        <w:t>Daten</w:t>
-      </w:r>
-      <w:r>
-        <w:rPr>
-          <w:lang w:val="de-DE"/>
-        </w:rPr>
-        <w:t>sätze Beschreiben:</w:t>
-      </w:r>
-    </w:p>
-    <w:p>
-      <w:pPr>
-        <w:rPr>
-          <w:lang w:val="de-DE"/>
-        </w:rPr>
-      </w:pPr>
-      <w:proofErr w:type="spellStart"/>
-      <w:r>
-        <w:rPr>
-          <w:lang w:val="de-DE"/>
-        </w:rPr>
-        <w:t>Pretrain</w:t>
-      </w:r>
-      <w:proofErr w:type="spellEnd"/>
-      <w:r>
-        <w:rPr>
-          <w:lang w:val="de-DE"/>
-        </w:rPr>
-        <w:t>:</w:t>
-      </w:r>
-    </w:p>
-    <w:p>
-      <w:pPr>
-        <w:pStyle w:val="Listenabsatz"/>
-        <w:numPr>
-          <w:ilvl w:val="0"/>
-          <w:numId w:val="4"/>
-        </w:numPr>
-        <w:rPr>
-          <w:lang w:val="de-DE"/>
-        </w:rPr>
-      </w:pPr>
-      <w:proofErr w:type="spellStart"/>
-      <w:r>
-        <w:rPr>
-          <w:lang w:val="de-DE"/>
-        </w:rPr>
-        <w:t>Trainingset</w:t>
-      </w:r>
-      <w:proofErr w:type="spellEnd"/>
-    </w:p>
-    <w:p>
-      <w:pPr>
-        <w:pStyle w:val="Listenabsatz"/>
-        <w:numPr>
-          <w:ilvl w:val="0"/>
-          <w:numId w:val="4"/>
-        </w:numPr>
-        <w:rPr>
-          <w:lang w:val="de-DE"/>
-        </w:rPr>
-      </w:pPr>
-      <w:proofErr w:type="spellStart"/>
-      <w:r>
-        <w:rPr>
-          <w:lang w:val="de-DE"/>
-        </w:rPr>
-        <w:t>Valdidation</w:t>
-      </w:r>
-      <w:proofErr w:type="spellEnd"/>
-      <w:r>
-        <w:rPr>
-          <w:lang w:val="de-DE"/>
-        </w:rPr>
-        <w:t xml:space="preserve"> Set</w:t>
-      </w:r>
-    </w:p>
-    <w:p>
-      <w:pPr>
-        <w:rPr>
-          <w:lang w:val="de-DE"/>
-        </w:rPr>
-      </w:pPr>
-      <w:proofErr w:type="spellStart"/>
-      <w:r>
-        <w:rPr>
-          <w:lang w:val="de-DE"/>
-        </w:rPr>
-        <w:t>Fintune</w:t>
-      </w:r>
-      <w:proofErr w:type="spellEnd"/>
-      <w:r>
-        <w:rPr>
-          <w:lang w:val="de-DE"/>
-        </w:rPr>
-        <w:t xml:space="preserve"> &amp; </w:t>
-      </w:r>
-      <w:proofErr w:type="spellStart"/>
-      <w:r>
-        <w:rPr>
-          <w:lang w:val="de-DE"/>
-        </w:rPr>
-        <w:t>Supervised</w:t>
-      </w:r>
-      <w:proofErr w:type="spellEnd"/>
-      <w:r>
-        <w:rPr>
-          <w:lang w:val="de-DE"/>
-        </w:rPr>
-        <w:t>:</w:t>
-      </w:r>
-    </w:p>
-    <w:p>
-      <w:pPr>
-        <w:pStyle w:val="Listenabsatz"/>
-        <w:numPr>
-          <w:ilvl w:val="0"/>
-          <w:numId w:val="5"/>
-        </w:numPr>
-        <w:rPr>
-          <w:lang w:val="de-DE"/>
-        </w:rPr>
-      </w:pPr>
-      <w:r>
-        <w:rPr>
-          <w:lang w:val="de-DE"/>
-        </w:rPr>
-        <w:t>Trainingsset</w:t>
-      </w:r>
-    </w:p>
-    <w:p>
-      <w:pPr>
-        <w:pStyle w:val="Listenabsatz"/>
-        <w:numPr>
-          <w:ilvl w:val="0"/>
-          <w:numId w:val="5"/>
-        </w:numPr>
-        <w:rPr>
-          <w:lang w:val="de-DE"/>
-        </w:rPr>
-      </w:pPr>
-      <w:proofErr w:type="spellStart"/>
-      <w:r>
-        <w:rPr>
-          <w:lang w:val="de-DE"/>
-        </w:rPr>
-        <w:t>Valdidationser</w:t>
-      </w:r>
-      <w:proofErr w:type="spellEnd"/>
-    </w:p>
-    <w:p>
-      <w:pPr>
-        <w:pStyle w:val="Listenabsatz"/>
-        <w:numPr>
-          <w:ilvl w:val="0"/>
-          <w:numId w:val="5"/>
-        </w:numPr>
-        <w:rPr>
-          <w:lang w:val="de-DE"/>
-        </w:rPr>
-      </w:pPr>
-      <w:proofErr w:type="spellStart"/>
-      <w:r>
-        <w:rPr>
-          <w:lang w:val="de-DE"/>
-        </w:rPr>
-        <w:t>Testset</w:t>
-      </w:r>
-      <w:proofErr w:type="spellEnd"/>
-    </w:p>
-    <w:p>
-      <w:pPr>
-        <w:rPr>
-          <w:lang w:val="de-DE"/>
-        </w:rPr>
-      </w:pPr>
-    </w:p>
-    <w:p>
-      <w:pPr>
-        <w:rPr>
-          <w:lang w:val="de-DE"/>
-        </w:rPr>
-      </w:pPr>
-      <w:r>
-        <w:rPr>
-          <w:lang w:val="de-DE"/>
-        </w:rPr>
-        <w:t xml:space="preserve">Trainings Neustarten von Auto und </w:t>
-      </w:r>
-      <w:proofErr w:type="spellStart"/>
-      <w:r>
-        <w:rPr>
-          <w:lang w:val="de-DE"/>
-        </w:rPr>
-        <w:t>Contrastive</w:t>
-      </w:r>
-      <w:proofErr w:type="spellEnd"/>
-      <w:r>
-        <w:rPr>
-          <w:lang w:val="de-DE"/>
-        </w:rPr>
-        <w:t xml:space="preserve"> Model:</w:t>
-      </w:r>
-    </w:p>
-    <w:p>
-      <w:pPr>
-        <w:rPr>
-          <w:lang w:val="de-DE"/>
-        </w:rPr>
-      </w:pPr>
-      <w:r>
-        <w:rPr>
-          <w:lang w:val="de-DE"/>
-        </w:rPr>
-        <w:t>Autoencoder:</w:t>
-      </w:r>
-    </w:p>
-    <w:p>
-      <w:pPr>
-        <w:pStyle w:val="Listenabsatz"/>
-        <w:numPr>
-          <w:ilvl w:val="0"/>
-          <w:numId w:val="7"/>
-        </w:numPr>
-        <w:rPr>
-          <w:lang w:val="de-DE"/>
-        </w:rPr>
-      </w:pPr>
-      <w:r>
-        <w:rPr>
-          <w:lang w:val="de-DE"/>
-        </w:rPr>
-        <w:t xml:space="preserve">Batch Size größer und </w:t>
-      </w:r>
-      <w:proofErr w:type="spellStart"/>
-      <w:r>
-        <w:rPr>
-          <w:lang w:val="de-DE"/>
-        </w:rPr>
-        <w:t>early</w:t>
-      </w:r>
-      <w:proofErr w:type="spellEnd"/>
-      <w:r>
-        <w:rPr>
-          <w:lang w:val="de-DE"/>
-        </w:rPr>
-        <w:t xml:space="preserve"> </w:t>
-      </w:r>
-      <w:proofErr w:type="spellStart"/>
-      <w:r>
-        <w:rPr>
-          <w:lang w:val="de-DE"/>
-        </w:rPr>
-        <w:t>stopping</w:t>
-      </w:r>
-      <w:proofErr w:type="spellEnd"/>
-      <w:r>
-        <w:rPr>
-          <w:lang w:val="de-DE"/>
-        </w:rPr>
-        <w:t xml:space="preserve"> früher einführen</w:t>
-      </w:r>
-    </w:p>
-    <w:p>
-      <w:pPr>
-        <w:rPr>
-          <w:lang w:val="de-DE"/>
-        </w:rPr>
-      </w:pPr>
-      <w:proofErr w:type="spellStart"/>
-      <w:r>
-        <w:rPr>
-          <w:lang w:val="de-DE"/>
-        </w:rPr>
-        <w:t>Contrastive</w:t>
-      </w:r>
-      <w:proofErr w:type="spellEnd"/>
-      <w:r>
-        <w:rPr>
-          <w:lang w:val="de-DE"/>
-        </w:rPr>
-        <w:t xml:space="preserve"> Model:</w:t>
-      </w:r>
-    </w:p>
-    <w:p>
-      <w:pPr>
-        <w:pStyle w:val="Listenabsatz"/>
-        <w:numPr>
-          <w:ilvl w:val="0"/>
-          <w:numId w:val="7"/>
-        </w:numPr>
-        <w:rPr>
-          <w:lang w:val="de-DE"/>
-        </w:rPr>
-      </w:pPr>
-      <w:r>
-        <w:rPr>
-          <w:lang w:val="de-DE"/>
-        </w:rPr>
-        <w:t>Batchsize auslasten auf maximum</w:t>
-      </w:r>
-    </w:p>
-    <w:p>
-      <w:pPr>
-        <w:pStyle w:val="Listenabsatz"/>
-        <w:numPr>
-          <w:ilvl w:val="0"/>
-          <w:numId w:val="7"/>
-        </w:numPr>
-        <w:rPr>
-          <w:lang w:val="de-DE"/>
-        </w:rPr>
-      </w:pPr>
-      <w:r>
-        <w:rPr>
-          <w:lang w:val="de-DE"/>
-        </w:rPr>
-        <w:t>Deutlich länger Rechnen lassen</w:t>
-      </w:r>
-    </w:p>
-    <w:p>
-      <w:pPr>
-        <w:rPr>
-          <w:lang w:val="de-DE"/>
-        </w:rPr>
-      </w:pPr>
-    </w:p>
-    <w:p>
-      <w:pPr>
-        <w:rPr>
-          <w:lang w:val="de-DE"/>
-        </w:rPr>
-      </w:pPr>
-      <w:r>
-        <w:rPr>
-          <w:lang w:val="de-DE"/>
-        </w:rPr>
-        <w:t>Ergebnis</w:t>
-      </w:r>
-      <w:r>
-        <w:rPr>
-          <w:lang w:val="de-DE"/>
-        </w:rPr>
-        <w:t xml:space="preserve"> </w:t>
-      </w:r>
-      <w:proofErr w:type="spellStart"/>
-      <w:r>
-        <w:rPr>
-          <w:lang w:val="de-DE"/>
-        </w:rPr>
-        <w:t>Exel</w:t>
-      </w:r>
-      <w:proofErr w:type="spellEnd"/>
-      <w:r>
-        <w:rPr>
-          <w:lang w:val="de-DE"/>
-        </w:rPr>
-        <w:t xml:space="preserve"> erstellen:</w:t>
-      </w:r>
-    </w:p>
-    <w:p>
-      <w:pPr>
-        <w:pStyle w:val="Listenabsatz"/>
-        <w:numPr>
-          <w:ilvl w:val="0"/>
-          <w:numId w:val="8"/>
-        </w:numPr>
-        <w:rPr>
-          <w:lang w:val="de-DE"/>
-        </w:rPr>
-      </w:pPr>
-      <w:r>
-        <w:rPr>
-          <w:lang w:val="de-DE"/>
-        </w:rPr>
-        <w:lastRenderedPageBreak/>
-        <w:t xml:space="preserve">Dass man alles vergleichen </w:t>
-      </w:r>
-      <w:r>
-        <w:rPr>
-          <w:lang w:val="de-DE"/>
-        </w:rPr>
-        <w:t>k</w:t>
-      </w:r>
-      <w:r>
-        <w:rPr>
-          <w:lang w:val="de-DE"/>
-        </w:rPr>
-        <w:t>ann</w:t>
-      </w:r>
-    </w:p>
-    <w:p>
-      <w:pPr>
-        <w:rPr>
-          <w:lang w:val="de-DE"/>
-        </w:rPr>
-      </w:pPr>
-    </w:p>
-    <w:p>
-      <w:pPr>
-        <w:rPr>
-          <w:lang w:val="de-DE"/>
-        </w:rPr>
-      </w:pPr>
-    </w:p>
-    <w:p>
-      <w:pPr>
-        <w:rPr>
-          <w:lang w:val="de-DE"/>
-        </w:rPr>
-      </w:pPr>
-      <w:r>
-        <w:rPr>
-          <w:lang w:val="de-DE"/>
-        </w:rPr>
-        <w:t>#Pre Sampling: eventuell vorladen</w:t>
-      </w:r>
-    </w:p>
-    <w:p>
-      <w:pPr>
-        <w:rPr>
-          <w:lang w:val="de-DE"/>
-        </w:rPr>
-      </w:pPr>
-    </w:p>
-    <w:p>
-      <w:pPr>
-        <w:rPr>
-          <w:lang w:val="de-DE"/>
-        </w:rPr>
-      </w:pPr>
-    </w:p>
-    <w:p>
-      <w:pPr>
-        <w:rPr>
-          <w:lang w:val="de-DE"/>
-        </w:rPr>
-      </w:pPr>
-      <w:proofErr w:type="spellStart"/>
-      <w:r>
-        <w:rPr>
-          <w:lang w:val="de-DE"/>
-        </w:rPr>
-        <w:t>AdamW</w:t>
-      </w:r>
-      <w:proofErr w:type="spellEnd"/>
-      <w:r>
-        <w:rPr>
-          <w:lang w:val="de-DE"/>
-        </w:rPr>
-        <w:t xml:space="preserve"> </w:t>
-      </w:r>
-      <w:proofErr w:type="spellStart"/>
-      <w:r>
-        <w:rPr>
-          <w:lang w:val="de-DE"/>
-        </w:rPr>
-        <w:t>bissl</w:t>
-      </w:r>
-      <w:proofErr w:type="spellEnd"/>
-      <w:r>
-        <w:rPr>
-          <w:lang w:val="de-DE"/>
-        </w:rPr>
-        <w:t xml:space="preserve"> weniger </w:t>
-      </w:r>
-      <w:proofErr w:type="spellStart"/>
-      <w:r>
-        <w:rPr>
-          <w:lang w:val="de-DE"/>
-        </w:rPr>
-        <w:t>enpfindlich</w:t>
-      </w:r>
-      <w:proofErr w:type="spellEnd"/>
-    </w:p>
-    <w:p>
-      <w:pPr>
-        <w:rPr>
-          <w:lang w:val="de-DE"/>
-        </w:rPr>
-      </w:pPr>
-    </w:p>
-    <w:p>
-      <w:pPr>
-        <w:rPr>
-          <w:lang w:val="de-DE"/>
-        </w:rPr>
-      </w:pPr>
-      <w:r>
-        <w:rPr>
-          <w:lang w:val="de-DE"/>
-        </w:rPr>
-        <w:t>Batch Size:</w:t>
-      </w:r>
-    </w:p>
-    <w:p>
-      <w:pPr>
-        <w:rPr>
-          <w:lang w:val="de-DE"/>
-        </w:rPr>
-      </w:pPr>
-    </w:p>
-    <w:p>
-      <w:pPr>
-        <w:rPr>
-          <w:lang w:val="de-DE"/>
-        </w:rPr>
-      </w:pPr>
-    </w:p>
-    <w:p>
-      <w:pPr>
-        <w:rPr>
-          <w:lang w:val="de-DE"/>
-        </w:rPr>
-      </w:pPr>
-    </w:p>
-    <w:p>
-      <w:pPr>
-        <w:rPr>
-          <w:lang w:val="de-DE"/>
-        </w:rPr>
-      </w:pPr>
-      <w:r>
-        <w:rPr>
-          <w:lang w:val="de-DE"/>
-        </w:rPr>
-        <w:t xml:space="preserve">1: Grafik von Methode </w:t>
-      </w:r>
-      <w:proofErr w:type="spellStart"/>
-      <w:r>
-        <w:rPr>
-          <w:lang w:val="de-DE"/>
-        </w:rPr>
-        <w:t>datsetellen</w:t>
-      </w:r>
-      <w:proofErr w:type="spellEnd"/>
-      <w:r>
-        <w:rPr>
-          <w:lang w:val="de-DE"/>
-        </w:rPr>
-        <w:t xml:space="preserve"> Pipeline: </w:t>
-      </w:r>
-      <w:proofErr w:type="spellStart"/>
-      <w:r>
-        <w:rPr>
-          <w:lang w:val="de-DE"/>
-        </w:rPr>
-        <w:t>Pretrain</w:t>
-      </w:r>
-      <w:proofErr w:type="spellEnd"/>
-      <w:r>
-        <w:rPr>
-          <w:lang w:val="de-DE"/>
-        </w:rPr>
-        <w:t xml:space="preserve"> - Finetuning Downstream </w:t>
-      </w:r>
-      <w:proofErr w:type="spellStart"/>
-      <w:r>
-        <w:rPr>
-          <w:lang w:val="de-DE"/>
-        </w:rPr>
-        <w:t>tak</w:t>
-      </w:r>
-      <w:proofErr w:type="spellEnd"/>
-      <w:r>
-        <w:rPr>
-          <w:lang w:val="de-DE"/>
-        </w:rPr>
-        <w:t xml:space="preserve"> </w:t>
-      </w:r>
-      <w:proofErr w:type="spellStart"/>
-      <w:r>
-        <w:rPr>
-          <w:lang w:val="de-DE"/>
-        </w:rPr>
-        <w:t>head</w:t>
-      </w:r>
-      <w:proofErr w:type="spellEnd"/>
-      <w:r>
-        <w:rPr>
-          <w:lang w:val="de-DE"/>
-        </w:rPr>
-        <w:t xml:space="preserve"> , Überblick Datensätze</w:t>
+        <w:t xml:space="preserve"> Autoencoder Modell nutz ebenfalls die Architektur von ResNet-50</w:t>
+      </w:r>
+      <w:r>
+        <w:rPr>
+          <w:lang w:val="de-DE"/>
+        </w:rPr>
+        <w:t xml:space="preserve">. Dabei Fungiert der </w:t>
+      </w:r>
+      <w:r>
+        <w:rPr>
+          <w:lang w:val="de-DE"/>
+        </w:rPr>
+        <w:t xml:space="preserve">Encoder </w:t>
       </w:r>
     </w:p>
     <w:sectPr>
@@ -1204,6 +1121,155 @@
     </w:lvl>
   </w:abstractNum>
   <w:abstractNum w:abstractNumId="1" w15:restartNumberingAfterBreak="0">
+    <w:nsid w:val="0E2263AE"/>
+    <w:multiLevelType w:val="multilevel"/>
+    <w:tmpl w:val="9B6E5914"/>
+    <w:lvl w:ilvl="0">
+      <w:start w:val="1"/>
+      <w:numFmt w:val="bullet"/>
+      <w:lvlText w:val=""/>
+      <w:lvlJc w:val="left"/>
+      <w:pPr>
+        <w:tabs>
+          <w:tab w:val="num" w:pos="720"/>
+        </w:tabs>
+        <w:ind w:left="720" w:hanging="360"/>
+      </w:pPr>
+      <w:rPr>
+        <w:rFonts w:ascii="Symbol" w:hAnsi="Symbol" w:hint="default"/>
+        <w:sz w:val="20"/>
+      </w:rPr>
+    </w:lvl>
+    <w:lvl w:ilvl="1" w:tentative="1">
+      <w:start w:val="1"/>
+      <w:numFmt w:val="bullet"/>
+      <w:lvlText w:val=""/>
+      <w:lvlJc w:val="left"/>
+      <w:pPr>
+        <w:tabs>
+          <w:tab w:val="num" w:pos="1440"/>
+        </w:tabs>
+        <w:ind w:left="1440" w:hanging="360"/>
+      </w:pPr>
+      <w:rPr>
+        <w:rFonts w:ascii="Symbol" w:hAnsi="Symbol" w:hint="default"/>
+        <w:sz w:val="20"/>
+      </w:rPr>
+    </w:lvl>
+    <w:lvl w:ilvl="2" w:tentative="1">
+      <w:start w:val="1"/>
+      <w:numFmt w:val="bullet"/>
+      <w:lvlText w:val=""/>
+      <w:lvlJc w:val="left"/>
+      <w:pPr>
+        <w:tabs>
+          <w:tab w:val="num" w:pos="2160"/>
+        </w:tabs>
+        <w:ind w:left="2160" w:hanging="360"/>
+      </w:pPr>
+      <w:rPr>
+        <w:rFonts w:ascii="Symbol" w:hAnsi="Symbol" w:hint="default"/>
+        <w:sz w:val="20"/>
+      </w:rPr>
+    </w:lvl>
+    <w:lvl w:ilvl="3" w:tentative="1">
+      <w:start w:val="1"/>
+      <w:numFmt w:val="bullet"/>
+      <w:lvlText w:val=""/>
+      <w:lvlJc w:val="left"/>
+      <w:pPr>
+        <w:tabs>
+          <w:tab w:val="num" w:pos="2880"/>
+        </w:tabs>
+        <w:ind w:left="2880" w:hanging="360"/>
+      </w:pPr>
+      <w:rPr>
+        <w:rFonts w:ascii="Symbol" w:hAnsi="Symbol" w:hint="default"/>
+        <w:sz w:val="20"/>
+      </w:rPr>
+    </w:lvl>
+    <w:lvl w:ilvl="4" w:tentative="1">
+      <w:start w:val="1"/>
+      <w:numFmt w:val="bullet"/>
+      <w:lvlText w:val=""/>
+      <w:lvlJc w:val="left"/>
+      <w:pPr>
+        <w:tabs>
+          <w:tab w:val="num" w:pos="3600"/>
+        </w:tabs>
+        <w:ind w:left="3600" w:hanging="360"/>
+      </w:pPr>
+      <w:rPr>
+        <w:rFonts w:ascii="Symbol" w:hAnsi="Symbol" w:hint="default"/>
+        <w:sz w:val="20"/>
+      </w:rPr>
+    </w:lvl>
+    <w:lvl w:ilvl="5" w:tentative="1">
+      <w:start w:val="1"/>
+      <w:numFmt w:val="bullet"/>
+      <w:lvlText w:val=""/>
+      <w:lvlJc w:val="left"/>
+      <w:pPr>
+        <w:tabs>
+          <w:tab w:val="num" w:pos="4320"/>
+        </w:tabs>
+        <w:ind w:left="4320" w:hanging="360"/>
+      </w:pPr>
+      <w:rPr>
+        <w:rFonts w:ascii="Symbol" w:hAnsi="Symbol" w:hint="default"/>
+        <w:sz w:val="20"/>
+      </w:rPr>
+    </w:lvl>
+    <w:lvl w:ilvl="6" w:tentative="1">
+      <w:start w:val="1"/>
+      <w:numFmt w:val="bullet"/>
+      <w:lvlText w:val=""/>
+      <w:lvlJc w:val="left"/>
+      <w:pPr>
+        <w:tabs>
+          <w:tab w:val="num" w:pos="5040"/>
+        </w:tabs>
+        <w:ind w:left="5040" w:hanging="360"/>
+      </w:pPr>
+      <w:rPr>
+        <w:rFonts w:ascii="Symbol" w:hAnsi="Symbol" w:hint="default"/>
+        <w:sz w:val="20"/>
+      </w:rPr>
+    </w:lvl>
+    <w:lvl w:ilvl="7" w:tentative="1">
+      <w:start w:val="1"/>
+      <w:numFmt w:val="bullet"/>
+      <w:lvlText w:val=""/>
+      <w:lvlJc w:val="left"/>
+      <w:pPr>
+        <w:tabs>
+          <w:tab w:val="num" w:pos="5760"/>
+        </w:tabs>
+        <w:ind w:left="5760" w:hanging="360"/>
+      </w:pPr>
+      <w:rPr>
+        <w:rFonts w:ascii="Symbol" w:hAnsi="Symbol" w:hint="default"/>
+        <w:sz w:val="20"/>
+      </w:rPr>
+    </w:lvl>
+    <w:lvl w:ilvl="8" w:tentative="1">
+      <w:start w:val="1"/>
+      <w:numFmt w:val="bullet"/>
+      <w:lvlText w:val=""/>
+      <w:lvlJc w:val="left"/>
+      <w:pPr>
+        <w:tabs>
+          <w:tab w:val="num" w:pos="6480"/>
+        </w:tabs>
+        <w:ind w:left="6480" w:hanging="360"/>
+      </w:pPr>
+      <w:rPr>
+        <w:rFonts w:ascii="Symbol" w:hAnsi="Symbol" w:hint="default"/>
+        <w:sz w:val="20"/>
+      </w:rPr>
+    </w:lvl>
+  </w:abstractNum>
+  <w:abstractNum w:abstractNumId="2" w15:restartNumberingAfterBreak="0">
     <w:nsid w:val="170957D6"/>
     <w:multiLevelType w:val="hybridMultilevel"/>
     <w:tmpl w:val="EF26314C"/>
@@ -1316,7 +1382,7 @@
       </w:rPr>
     </w:lvl>
   </w:abstractNum>
-  <w:abstractNum w:abstractNumId="2" w15:restartNumberingAfterBreak="0">
+  <w:abstractNum w:abstractNumId="3" w15:restartNumberingAfterBreak="0">
     <w:nsid w:val="37CD7E91"/>
     <w:multiLevelType w:val="hybridMultilevel"/>
     <w:tmpl w:val="A2D0831C"/>
@@ -1402,7 +1468,7 @@
       </w:pPr>
     </w:lvl>
   </w:abstractNum>
-  <w:abstractNum w:abstractNumId="3" w15:restartNumberingAfterBreak="0">
+  <w:abstractNum w:abstractNumId="4" w15:restartNumberingAfterBreak="0">
     <w:nsid w:val="49BE38B6"/>
     <w:multiLevelType w:val="hybridMultilevel"/>
     <w:tmpl w:val="AF6C3D94"/>
@@ -1515,7 +1581,156 @@
       </w:rPr>
     </w:lvl>
   </w:abstractNum>
-  <w:abstractNum w:abstractNumId="4" w15:restartNumberingAfterBreak="0">
+  <w:abstractNum w:abstractNumId="5" w15:restartNumberingAfterBreak="0">
+    <w:nsid w:val="4C3D747D"/>
+    <w:multiLevelType w:val="multilevel"/>
+    <w:tmpl w:val="7D6864F8"/>
+    <w:lvl w:ilvl="0">
+      <w:start w:val="1"/>
+      <w:numFmt w:val="bullet"/>
+      <w:lvlText w:val=""/>
+      <w:lvlJc w:val="left"/>
+      <w:pPr>
+        <w:tabs>
+          <w:tab w:val="num" w:pos="720"/>
+        </w:tabs>
+        <w:ind w:left="720" w:hanging="360"/>
+      </w:pPr>
+      <w:rPr>
+        <w:rFonts w:ascii="Symbol" w:hAnsi="Symbol" w:hint="default"/>
+        <w:sz w:val="20"/>
+      </w:rPr>
+    </w:lvl>
+    <w:lvl w:ilvl="1" w:tentative="1">
+      <w:start w:val="1"/>
+      <w:numFmt w:val="bullet"/>
+      <w:lvlText w:val=""/>
+      <w:lvlJc w:val="left"/>
+      <w:pPr>
+        <w:tabs>
+          <w:tab w:val="num" w:pos="1440"/>
+        </w:tabs>
+        <w:ind w:left="1440" w:hanging="360"/>
+      </w:pPr>
+      <w:rPr>
+        <w:rFonts w:ascii="Symbol" w:hAnsi="Symbol" w:hint="default"/>
+        <w:sz w:val="20"/>
+      </w:rPr>
+    </w:lvl>
+    <w:lvl w:ilvl="2" w:tentative="1">
+      <w:start w:val="1"/>
+      <w:numFmt w:val="bullet"/>
+      <w:lvlText w:val=""/>
+      <w:lvlJc w:val="left"/>
+      <w:pPr>
+        <w:tabs>
+          <w:tab w:val="num" w:pos="2160"/>
+        </w:tabs>
+        <w:ind w:left="2160" w:hanging="360"/>
+      </w:pPr>
+      <w:rPr>
+        <w:rFonts w:ascii="Symbol" w:hAnsi="Symbol" w:hint="default"/>
+        <w:sz w:val="20"/>
+      </w:rPr>
+    </w:lvl>
+    <w:lvl w:ilvl="3" w:tentative="1">
+      <w:start w:val="1"/>
+      <w:numFmt w:val="bullet"/>
+      <w:lvlText w:val=""/>
+      <w:lvlJc w:val="left"/>
+      <w:pPr>
+        <w:tabs>
+          <w:tab w:val="num" w:pos="2880"/>
+        </w:tabs>
+        <w:ind w:left="2880" w:hanging="360"/>
+      </w:pPr>
+      <w:rPr>
+        <w:rFonts w:ascii="Symbol" w:hAnsi="Symbol" w:hint="default"/>
+        <w:sz w:val="20"/>
+      </w:rPr>
+    </w:lvl>
+    <w:lvl w:ilvl="4" w:tentative="1">
+      <w:start w:val="1"/>
+      <w:numFmt w:val="bullet"/>
+      <w:lvlText w:val=""/>
+      <w:lvlJc w:val="left"/>
+      <w:pPr>
+        <w:tabs>
+          <w:tab w:val="num" w:pos="3600"/>
+        </w:tabs>
+        <w:ind w:left="3600" w:hanging="360"/>
+      </w:pPr>
+      <w:rPr>
+        <w:rFonts w:ascii="Symbol" w:hAnsi="Symbol" w:hint="default"/>
+        <w:sz w:val="20"/>
+      </w:rPr>
+    </w:lvl>
+    <w:lvl w:ilvl="5" w:tentative="1">
+      <w:start w:val="1"/>
+      <w:numFmt w:val="bullet"/>
+      <w:lvlText w:val=""/>
+      <w:lvlJc w:val="left"/>
+      <w:pPr>
+        <w:tabs>
+          <w:tab w:val="num" w:pos="4320"/>
+        </w:tabs>
+        <w:ind w:left="4320" w:hanging="360"/>
+      </w:pPr>
+      <w:rPr>
+        <w:rFonts w:ascii="Symbol" w:hAnsi="Symbol" w:hint="default"/>
+        <w:sz w:val="20"/>
+      </w:rPr>
+    </w:lvl>
+    <w:lvl w:ilvl="6" w:tentative="1">
+      <w:start w:val="1"/>
+      <w:numFmt w:val="bullet"/>
+      <w:lvlText w:val=""/>
+      <w:lvlJc w:val="left"/>
+      <w:pPr>
+        <w:tabs>
+          <w:tab w:val="num" w:pos="5040"/>
+        </w:tabs>
+        <w:ind w:left="5040" w:hanging="360"/>
+      </w:pPr>
+      <w:rPr>
+        <w:rFonts w:ascii="Symbol" w:hAnsi="Symbol" w:hint="default"/>
+        <w:sz w:val="20"/>
+      </w:rPr>
+    </w:lvl>
+    <w:lvl w:ilvl="7" w:tentative="1">
+      <w:start w:val="1"/>
+      <w:numFmt w:val="bullet"/>
+      <w:lvlText w:val=""/>
+      <w:lvlJc w:val="left"/>
+      <w:pPr>
+        <w:tabs>
+          <w:tab w:val="num" w:pos="5760"/>
+        </w:tabs>
+        <w:ind w:left="5760" w:hanging="360"/>
+      </w:pPr>
+      <w:rPr>
+        <w:rFonts w:ascii="Symbol" w:hAnsi="Symbol" w:hint="default"/>
+        <w:sz w:val="20"/>
+      </w:rPr>
+    </w:lvl>
+    <w:lvl w:ilvl="8" w:tentative="1">
+      <w:start w:val="1"/>
+      <w:numFmt w:val="bullet"/>
+      <w:lvlText w:val=""/>
+      <w:lvlJc w:val="left"/>
+      <w:pPr>
+        <w:tabs>
+          <w:tab w:val="num" w:pos="6480"/>
+        </w:tabs>
+        <w:ind w:left="6480" w:hanging="360"/>
+      </w:pPr>
+      <w:rPr>
+        <w:rFonts w:ascii="Symbol" w:hAnsi="Symbol" w:hint="default"/>
+        <w:sz w:val="20"/>
+      </w:rPr>
+    </w:lvl>
+  </w:abstractNum>
+  <w:abstractNum w:abstractNumId="6" w15:restartNumberingAfterBreak="0">
     <w:nsid w:val="56DF01D6"/>
     <w:multiLevelType w:val="hybridMultilevel"/>
     <w:tmpl w:val="56C4137E"/>
@@ -1601,7 +1816,7 @@
       </w:pPr>
     </w:lvl>
   </w:abstractNum>
-  <w:abstractNum w:abstractNumId="5" w15:restartNumberingAfterBreak="0">
+  <w:abstractNum w:abstractNumId="7" w15:restartNumberingAfterBreak="0">
     <w:nsid w:val="5BBD2F5A"/>
     <w:multiLevelType w:val="hybridMultilevel"/>
     <w:tmpl w:val="BC826FCC"/>
@@ -1714,7 +1929,7 @@
       </w:rPr>
     </w:lvl>
   </w:abstractNum>
-  <w:abstractNum w:abstractNumId="6" w15:restartNumberingAfterBreak="0">
+  <w:abstractNum w:abstractNumId="8" w15:restartNumberingAfterBreak="0">
     <w:nsid w:val="690D72A0"/>
     <w:multiLevelType w:val="hybridMultilevel"/>
     <w:tmpl w:val="55DE9050"/>
@@ -1827,7 +2042,7 @@
       </w:rPr>
     </w:lvl>
   </w:abstractNum>
-  <w:abstractNum w:abstractNumId="7" w15:restartNumberingAfterBreak="0">
+  <w:abstractNum w:abstractNumId="9" w15:restartNumberingAfterBreak="0">
     <w:nsid w:val="7E5563C1"/>
     <w:multiLevelType w:val="hybridMultilevel"/>
     <w:tmpl w:val="5E4AB59A"/>
@@ -1941,28 +2156,34 @@
     </w:lvl>
   </w:abstractNum>
   <w:num w:numId="1" w16cid:durableId="1635600186">
+    <w:abstractNumId w:val="3"/>
+  </w:num>
+  <w:num w:numId="2" w16cid:durableId="482166383">
+    <w:abstractNumId w:val="6"/>
+  </w:num>
+  <w:num w:numId="3" w16cid:durableId="1576623617">
     <w:abstractNumId w:val="2"/>
   </w:num>
-  <w:num w:numId="2" w16cid:durableId="482166383">
-    <w:abstractNumId w:val="4"/>
-  </w:num>
-  <w:num w:numId="3" w16cid:durableId="1576623617">
-    <w:abstractNumId w:val="1"/>
-  </w:num>
   <w:num w:numId="4" w16cid:durableId="993802332">
-    <w:abstractNumId w:val="5"/>
+    <w:abstractNumId w:val="7"/>
   </w:num>
   <w:num w:numId="5" w16cid:durableId="1577321264">
     <w:abstractNumId w:val="0"/>
   </w:num>
   <w:num w:numId="6" w16cid:durableId="2141417701">
-    <w:abstractNumId w:val="3"/>
+    <w:abstractNumId w:val="4"/>
   </w:num>
   <w:num w:numId="7" w16cid:durableId="450055752">
-    <w:abstractNumId w:val="6"/>
+    <w:abstractNumId w:val="8"/>
   </w:num>
   <w:num w:numId="8" w16cid:durableId="1946496709">
-    <w:abstractNumId w:val="7"/>
+    <w:abstractNumId w:val="9"/>
+  </w:num>
+  <w:num w:numId="9" w16cid:durableId="19555344">
+    <w:abstractNumId w:val="5"/>
+  </w:num>
+  <w:num w:numId="10" w16cid:durableId="1466586648">
+    <w:abstractNumId w:val="1"/>
   </w:num>
 </w:numbering>
 </file>
@@ -2364,17 +2585,17 @@
     <w:lsdException w:name="Unresolved Mention" w:semiHidden="1" w:unhideWhenUsed="1"/>
     <w:lsdException w:name="Smart Link" w:semiHidden="1" w:unhideWhenUsed="1"/>
   </w:latentStyles>
-  <w:style w:type="paragraph" w:default="1" w:styleId="Standard">
+  <w:style w:type="paragraph" w:default="1" w:styleId="Normal">
     <w:name w:val="Normal"/>
     <w:qFormat/>
   </w:style>
-  <w:style w:type="character" w:default="1" w:styleId="Absatz-Standardschriftart">
+  <w:style w:type="character" w:default="1" w:styleId="DefaultParagraphFont">
     <w:name w:val="Default Paragraph Font"/>
     <w:uiPriority w:val="1"/>
     <w:semiHidden/>
     <w:unhideWhenUsed/>
   </w:style>
-  <w:style w:type="table" w:default="1" w:styleId="NormaleTabelle">
+  <w:style w:type="table" w:default="1" w:styleId="TableNormal">
     <w:name w:val="Normal Table"/>
     <w:uiPriority w:val="99"/>
     <w:semiHidden/>
@@ -2389,15 +2610,15 @@
       </w:tblCellMar>
     </w:tblPr>
   </w:style>
-  <w:style w:type="numbering" w:default="1" w:styleId="KeineListe">
+  <w:style w:type="numbering" w:default="1" w:styleId="NoList">
     <w:name w:val="No List"/>
     <w:uiPriority w:val="99"/>
     <w:semiHidden/>
     <w:unhideWhenUsed/>
   </w:style>
-  <w:style w:type="paragraph" w:styleId="Listenabsatz">
+  <w:style w:type="paragraph" w:styleId="ListParagraph">
     <w:name w:val="List Paragraph"/>
-    <w:basedOn w:val="Standard"/>
+    <w:basedOn w:val="Normal"/>
     <w:uiPriority w:val="34"/>
     <w:qFormat/>
     <w:rsid w:val="00B65136"/>
@@ -2405,6 +2626,71 @@
       <w:ind w:left="720"/>
       <w:contextualSpacing/>
     </w:pPr>
+  </w:style>
+  <w:style w:type="paragraph" w:styleId="NormalWeb">
+    <w:name w:val="Normal (Web)"/>
+    <w:basedOn w:val="Normal"/>
+    <w:uiPriority w:val="99"/>
+    <w:semiHidden/>
+    <w:unhideWhenUsed/>
+    <w:rsid w:val="00EF61FA"/>
+    <w:pPr>
+      <w:spacing w:before="100" w:beforeAutospacing="1" w:after="100" w:afterAutospacing="1" w:line="240" w:lineRule="auto"/>
+    </w:pPr>
+    <w:rPr>
+      <w:rFonts w:ascii="Times New Roman" w:eastAsia="Times New Roman" w:hAnsi="Times New Roman" w:cs="Times New Roman"/>
+      <w:kern w:val="0"/>
+      <w:sz w:val="24"/>
+      <w:szCs w:val="24"/>
+      <w:lang w:val="en-GB" w:eastAsia="en-GB"/>
+      <w14:ligatures w14:val="none"/>
+    </w:rPr>
+  </w:style>
+  <w:style w:type="character" w:customStyle="1" w:styleId="katex-mathml">
+    <w:name w:val="katex-mathml"/>
+    <w:basedOn w:val="DefaultParagraphFont"/>
+    <w:rsid w:val="00EF61FA"/>
+  </w:style>
+  <w:style w:type="character" w:customStyle="1" w:styleId="mord">
+    <w:name w:val="mord"/>
+    <w:basedOn w:val="DefaultParagraphFont"/>
+    <w:rsid w:val="00EF61FA"/>
+  </w:style>
+  <w:style w:type="character" w:styleId="HTMLCode">
+    <w:name w:val="HTML Code"/>
+    <w:basedOn w:val="DefaultParagraphFont"/>
+    <w:uiPriority w:val="99"/>
+    <w:semiHidden/>
+    <w:unhideWhenUsed/>
+    <w:rsid w:val="00EF61FA"/>
+    <w:rPr>
+      <w:rFonts w:ascii="Courier New" w:eastAsia="Times New Roman" w:hAnsi="Courier New" w:cs="Courier New"/>
+      <w:sz w:val="20"/>
+      <w:szCs w:val="20"/>
+    </w:rPr>
+  </w:style>
+  <w:style w:type="character" w:styleId="Strong">
+    <w:name w:val="Strong"/>
+    <w:basedOn w:val="DefaultParagraphFont"/>
+    <w:uiPriority w:val="22"/>
+    <w:qFormat/>
+    <w:rsid w:val="00EF61FA"/>
+    <w:rPr>
+      <w:b/>
+      <w:bCs/>
+    </w:rPr>
+  </w:style>
+  <w:style w:type="character" w:styleId="Hyperlink">
+    <w:name w:val="Hyperlink"/>
+    <w:basedOn w:val="DefaultParagraphFont"/>
+    <w:uiPriority w:val="99"/>
+    <w:semiHidden/>
+    <w:unhideWhenUsed/>
+    <w:rsid w:val="00073BCA"/>
+    <w:rPr>
+      <w:color w:val="0000FF"/>
+      <w:u w:val="single"/>
+    </w:rPr>
   </w:style>
 </w:styles>
 </file>
@@ -2705,23 +2991,6 @@
 </file>
 
 <file path=customXml/item1.xml><?xml version="1.0" encoding="utf-8"?>
-<p:properties xmlns:p="http://schemas.microsoft.com/office/2006/metadata/properties" xmlns:xsi="http://www.w3.org/2001/XMLSchema-instance" xmlns:pc="http://schemas.microsoft.com/office/infopath/2007/PartnerControls">
-  <documentManagement>
-    <_activity xmlns="733eb689-8dd9-4d59-a3a7-aec8cf2b3226" xsi:nil="true"/>
-  </documentManagement>
-</p:properties>
-</file>
-
-<file path=customXml/item2.xml><?xml version="1.0" encoding="utf-8"?>
-<?mso-contentType ?>
-<FormTemplates xmlns="http://schemas.microsoft.com/sharepoint/v3/contenttype/forms">
-  <Display>DocumentLibraryForm</Display>
-  <Edit>DocumentLibraryForm</Edit>
-  <New>DocumentLibraryForm</New>
-</FormTemplates>
-</file>
-
-<file path=customXml/item3.xml><?xml version="1.0" encoding="utf-8"?>
 <ct:contentTypeSchema xmlns:ct="http://schemas.microsoft.com/office/2006/metadata/contentType" xmlns:ma="http://schemas.microsoft.com/office/2006/metadata/properties/metaAttributes" ct:_="" ma:_="" ma:contentTypeName="Dokument" ma:contentTypeID="0x010100173D1A0F45FEA5419A42209FF7F0C5D4" ma:contentTypeVersion="12" ma:contentTypeDescription="Ein neues Dokument erstellen." ma:contentTypeScope="" ma:versionID="9753b8a0dd61a7624818f02afb2e6826">
   <xsd:schema xmlns:xsd="http://www.w3.org/2001/XMLSchema" xmlns:xs="http://www.w3.org/2001/XMLSchema" xmlns:p="http://schemas.microsoft.com/office/2006/metadata/properties" xmlns:ns3="733eb689-8dd9-4d59-a3a7-aec8cf2b3226" xmlns:ns4="d9a17757-2f5a-4ad8-bdd7-f52b2ba22e70" targetNamespace="http://schemas.microsoft.com/office/2006/metadata/properties" ma:root="true" ma:fieldsID="605eaecd8ff02b9440d05c9966578e72" ns3:_="" ns4:_="">
     <xsd:import namespace="733eb689-8dd9-4d59-a3a7-aec8cf2b3226"/>
@@ -2936,25 +3205,24 @@
 </ct:contentTypeSchema>
 </file>
 
-<file path=customXml/itemProps1.xml><?xml version="1.0" encoding="utf-8"?>
-<ds:datastoreItem xmlns:ds="http://schemas.openxmlformats.org/officeDocument/2006/customXml" ds:itemID="{23F9D308-DD24-4DD2-8A97-F118559BE140}">
-  <ds:schemaRefs>
-    <ds:schemaRef ds:uri="http://schemas.microsoft.com/office/2006/metadata/properties"/>
-    <ds:schemaRef ds:uri="http://schemas.microsoft.com/office/infopath/2007/PartnerControls"/>
-    <ds:schemaRef ds:uri="733eb689-8dd9-4d59-a3a7-aec8cf2b3226"/>
-  </ds:schemaRefs>
-</ds:datastoreItem>
+<file path=customXml/item2.xml><?xml version="1.0" encoding="utf-8"?>
+<?mso-contentType ?>
+<FormTemplates xmlns="http://schemas.microsoft.com/sharepoint/v3/contenttype/forms">
+  <Display>DocumentLibraryForm</Display>
+  <Edit>DocumentLibraryForm</Edit>
+  <New>DocumentLibraryForm</New>
+</FormTemplates>
 </file>
 
-<file path=customXml/itemProps2.xml><?xml version="1.0" encoding="utf-8"?>
-<ds:datastoreItem xmlns:ds="http://schemas.openxmlformats.org/officeDocument/2006/customXml" ds:itemID="{A062D213-E387-4041-B152-94DB2C19582B}">
-  <ds:schemaRefs>
-    <ds:schemaRef ds:uri="http://schemas.microsoft.com/sharepoint/v3/contenttype/forms"/>
-  </ds:schemaRefs>
-</ds:datastoreItem>
+<file path=customXml/item3.xml><?xml version="1.0" encoding="utf-8"?>
+<p:properties xmlns:p="http://schemas.microsoft.com/office/2006/metadata/properties" xmlns:xsi="http://www.w3.org/2001/XMLSchema-instance" xmlns:pc="http://schemas.microsoft.com/office/infopath/2007/PartnerControls">
+  <documentManagement>
+    <_activity xmlns="733eb689-8dd9-4d59-a3a7-aec8cf2b3226" xsi:nil="true"/>
+  </documentManagement>
+</p:properties>
 </file>
 
-<file path=customXml/itemProps3.xml><?xml version="1.0" encoding="utf-8"?>
+<file path=customXml/itemProps1.xml><?xml version="1.0" encoding="utf-8"?>
 <ds:datastoreItem xmlns:ds="http://schemas.openxmlformats.org/officeDocument/2006/customXml" ds:itemID="{88E7D3C9-6BD6-4258-A690-96DBE732A076}">
   <ds:schemaRefs>
     <ds:schemaRef ds:uri="http://schemas.microsoft.com/office/2006/metadata/contentType"/>
@@ -2971,4 +3239,22 @@
     <ds:schemaRef ds:uri="http://schemas.microsoft.com/internal/obd"/>
   </ds:schemaRefs>
 </ds:datastoreItem>
+</file>
+
+<file path=customXml/itemProps2.xml><?xml version="1.0" encoding="utf-8"?>
+<ds:datastoreItem xmlns:ds="http://schemas.openxmlformats.org/officeDocument/2006/customXml" ds:itemID="{A062D213-E387-4041-B152-94DB2C19582B}">
+  <ds:schemaRefs>
+    <ds:schemaRef ds:uri="http://schemas.microsoft.com/sharepoint/v3/contenttype/forms"/>
+  </ds:schemaRefs>
+</ds:datastoreItem>
+</file>
+
+<file path=customXml/itemProps3.xml><?xml version="1.0" encoding="utf-8"?>
+<ds:datastoreItem xmlns:ds="http://schemas.openxmlformats.org/officeDocument/2006/customXml" ds:itemID="{23F9D308-DD24-4DD2-8A97-F118559BE140}">
+  <ds:schemaRefs>
+    <ds:schemaRef ds:uri="http://schemas.microsoft.com/office/2006/metadata/properties"/>
+    <ds:schemaRef ds:uri="http://schemas.microsoft.com/office/infopath/2007/PartnerControls"/>
+    <ds:schemaRef ds:uri="733eb689-8dd9-4d59-a3a7-aec8cf2b3226"/>
+  </ds:schemaRefs>
+</ds:datastoreItem>
 </file>
</xml_diff>